<commit_message>
Complemento do Arquivo do Mini-Mundo
</commit_message>
<xml_diff>
--- a/Projeto Raijin_Mini-Mundo.docx
+++ b/Projeto Raijin_Mini-Mundo.docx
@@ -100,54 +100,37 @@
       <w:pPr>
         <w:pStyle w:val="Normal"/>
         <w:jc w:val="both"/>
-        <w:rPr>
-          <w:rFonts w:ascii="Times New Roman" w:hAnsi="Times New Roman"/>
-          <w:b w:val="false"/>
-          <w:b w:val="false"/>
-          <w:bCs w:val="false"/>
-          <w:sz w:val="24"/>
-          <w:szCs w:val="24"/>
-        </w:rPr>
-      </w:pPr>
-      <w:r>
-        <w:rPr>
-          <w:rFonts w:ascii="Times New Roman" w:hAnsi="Times New Roman"/>
-          <w:b w:val="false"/>
-          <w:bCs w:val="false"/>
-          <w:sz w:val="24"/>
-          <w:szCs w:val="24"/>
-        </w:rPr>
-        <w:t xml:space="preserve">O projeto </w:t>
-      </w:r>
-      <w:r>
-        <w:rPr>
-          <w:rFonts w:ascii="Times New Roman" w:hAnsi="Times New Roman"/>
-          <w:b w:val="false"/>
-          <w:bCs w:val="false"/>
-          <w:sz w:val="24"/>
-          <w:szCs w:val="24"/>
-        </w:rPr>
-        <w:t>R</w:t>
-      </w:r>
-      <w:r>
-        <w:rPr>
-          <w:rFonts w:ascii="Times New Roman" w:hAnsi="Times New Roman"/>
-          <w:b w:val="false"/>
-          <w:bCs w:val="false"/>
-          <w:sz w:val="24"/>
-          <w:szCs w:val="24"/>
-        </w:rPr>
-        <w:t xml:space="preserve">aijn tem como o </w:t>
-      </w:r>
-      <w:r>
-        <w:rPr>
-          <w:rFonts w:ascii="Times New Roman" w:hAnsi="Times New Roman"/>
-          <w:b w:val="false"/>
-          <w:bCs w:val="false"/>
-          <w:sz w:val="24"/>
-          <w:szCs w:val="24"/>
-        </w:rPr>
-        <w:t>principal objetivo ajudar o locatário e o locador a controlarem o consumo de energia dos apartamentos. Para realizar essa tarefa é preciso cadastrar os dados do locatário, esses dados são os seguintes: nome completo, RG e CPF, telefone, e-mail. Tais dados são importantes para a construção do contrato de locação. Esse contrato de locação também deve ser salvo no sistema para futuras consultas e para calcular o valor do aluguel mensal de cada apartamento separadamente. Os dados do contrato de locação são os seguintes: nome completo do locatário, nome completo do locador, RG do locatário, RG do locador, endereço do apartamento, número/letra identificador do apartamento, tempo de duração do contrato, objetos com compõem o apartamento, valor-base do aluguel, descrição das regras do condomínio. Os dados do locatário também devem se salvo, esses dados são de extrema importância para o sistema, tais dados são: nome completo, CPF, RG, comprovante de renda ou fiador, data de nascimento, estado civil, número de telefone, e-mail.</w:t>
+        <w:rPr/>
+      </w:pPr>
+      <w:r>
+        <w:rPr>
+          <w:rFonts w:ascii="Times New Roman" w:hAnsi="Times New Roman"/>
+          <w:b w:val="false"/>
+          <w:bCs w:val="false"/>
+          <w:sz w:val="24"/>
+          <w:szCs w:val="24"/>
+        </w:rPr>
+        <w:t xml:space="preserve">O projeto Raijn tem como o principal objetivo ajudar o locatário e o locador a controlarem o consumo de energia dos apartamentos. Para realizar essa tarefa é preciso cadastrar os dados do locatário, esses dados são os seguintes: nome completo, RG e CPF, telefone, e-mail. Tais dados são importantes para a construção do contrato de locação. Esse contrato de locação também deve ser salvo no sistema para futuras consultas e para calcular o valor do aluguel mensal de cada apartamento separadamente. Os dados do contrato de locação são os seguintes: nome completo do locatário, nome completo do locador, RG do locatário, RG do locador, endereço do apartamento, número/letra identificador do apartamento, tempo de duração do contrato, objetos com compõem o apartamento, valor-base do aluguel, descrição das regras do condomínio. Os dados do locatário também devem se salvo, esses dados são de extrema importância para o sistema, tais dados são: nome completo, CPF, RG, comprovante de renda ou fiador, data de nascimento, estado civil, número de telefone, e-mail. Todas essas informações são importantes, pois são a base necessária para o calculo do consumo de energia. Para calcular à energia é preciso que o valor do </w:t>
+      </w:r>
+      <w:r>
+        <w:rPr>
+          <w:rFonts w:ascii="Times New Roman" w:hAnsi="Times New Roman"/>
+          <w:b w:val="false"/>
+          <w:bCs w:val="false"/>
+          <w:sz w:val="24"/>
+          <w:szCs w:val="24"/>
+        </w:rPr>
+        <w:t>kilowatts</w:t>
+      </w:r>
+      <w:r>
+        <w:rPr>
+          <w:rFonts w:ascii="Times New Roman" w:hAnsi="Times New Roman"/>
+          <w:b w:val="false"/>
+          <w:bCs w:val="false"/>
+          <w:sz w:val="24"/>
+          <w:szCs w:val="24"/>
+        </w:rPr>
+        <w:t xml:space="preserve"> seja informado no sistema, o número inicial do registro e o número final do registro. Deve ser gerado um histórico do consumo do de cada apartamento, com gráficos de projeção.</w:t>
       </w:r>
     </w:p>
     <w:sectPr>
@@ -157,6 +140,7 @@
       <w:pgNumType w:fmt="decimal"/>
       <w:formProt w:val="false"/>
       <w:textDirection w:val="lrTb"/>
+      <w:docGrid w:type="default" w:linePitch="240" w:charSpace="4294961151"/>
     </w:sectPr>
   </w:body>
 </w:document>
@@ -168,15 +152,13 @@
     <w:rPrDefault>
       <w:rPr>
         <w:rFonts w:ascii="Liberation Serif" w:hAnsi="Liberation Serif" w:eastAsia="SimSun" w:cs="Lucida Sans"/>
-        <w:sz w:val="24"/>
+        <w:sz w:val="20"/>
         <w:szCs w:val="24"/>
         <w:lang w:val="pt-BR" w:eastAsia="zh-CN" w:bidi="hi-IN"/>
       </w:rPr>
     </w:rPrDefault>
     <w:pPrDefault>
-      <w:pPr>
-        <w:widowControl/>
-      </w:pPr>
+      <w:pPr/>
     </w:pPrDefault>
   </w:docDefaults>
   <w:style w:type="paragraph" w:styleId="Normal">
@@ -184,10 +166,12 @@
     <w:qFormat/>
     <w:pPr>
       <w:widowControl/>
+      <w:bidi w:val="0"/>
+      <w:jc w:val="left"/>
     </w:pPr>
     <w:rPr>
       <w:rFonts w:ascii="Liberation Serif" w:hAnsi="Liberation Serif" w:eastAsia="SimSun" w:cs="Lucida Sans"/>
-      <w:color w:val="auto"/>
+      <w:color w:val="00000A"/>
       <w:sz w:val="24"/>
       <w:szCs w:val="24"/>
       <w:lang w:val="pt-BR" w:eastAsia="zh-CN" w:bidi="hi-IN"/>

</xml_diff>

<commit_message>
Correção do texto do documento
</commit_message>
<xml_diff>
--- a/Projeto Raijin_Mini-Mundo.docx
+++ b/Projeto Raijin_Mini-Mundo.docx
@@ -110,27 +110,27 @@
           <w:sz w:val="24"/>
           <w:szCs w:val="24"/>
         </w:rPr>
-        <w:t xml:space="preserve">O projeto Raijn tem como o principal objetivo ajudar o locatário e o locador a controlarem o consumo de energia dos apartamentos. Para realizar essa tarefa é preciso cadastrar os dados do locatário, esses dados são os seguintes: nome completo, RG e CPF, telefone, e-mail. Tais dados são importantes para a construção do contrato de locação. Esse contrato de locação também deve ser salvo no sistema para futuras consultas e para calcular o valor do aluguel mensal de cada apartamento separadamente. Os dados do contrato de locação são os seguintes: nome completo do locatário, nome completo do locador, RG do locatário, RG do locador, endereço do apartamento, número/letra identificador do apartamento, tempo de duração do contrato, objetos com compõem o apartamento, valor-base do aluguel, descrição das regras do condomínio. Os dados do locatário também devem se salvo, esses dados são de extrema importância para o sistema, tais dados são: nome completo, CPF, RG, comprovante de renda ou fiador, data de nascimento, estado civil, número de telefone, e-mail. Todas essas informações são importantes, pois são a base necessária para o calculo do consumo de energia. Para calcular à energia é preciso que o valor do </w:t>
-      </w:r>
-      <w:r>
-        <w:rPr>
-          <w:rFonts w:ascii="Times New Roman" w:hAnsi="Times New Roman"/>
-          <w:b w:val="false"/>
-          <w:bCs w:val="false"/>
-          <w:sz w:val="24"/>
-          <w:szCs w:val="24"/>
-        </w:rPr>
-        <w:t>kilowatts</w:t>
-      </w:r>
-      <w:r>
-        <w:rPr>
-          <w:rFonts w:ascii="Times New Roman" w:hAnsi="Times New Roman"/>
-          <w:b w:val="false"/>
-          <w:bCs w:val="false"/>
-          <w:sz w:val="24"/>
-          <w:szCs w:val="24"/>
-        </w:rPr>
-        <w:t xml:space="preserve"> seja informado no sistema, o número inicial do registro e o número final do registro. Deve ser gerado um histórico do consumo do de cada apartamento, com gráficos de projeção.</w:t>
+        <w:t xml:space="preserve">O projeto Raijn tem como o principal objetivo ajudar o locatário e o locador a controlarem o consumo de energia dos apartamentos. Para realizar essa tarefa é preciso cadastrar os dados do locatário, esses dados são os seguintes: nome completo, RG e CPF, telefone, e-mail. Tais dados são importantes para a construção do contrato de locação. Esse contrato de locação também deve ser salvo no sistema para futuras consultas e para calcular o valor do aluguel mensal de cada apartamento separadamente. Os dados do contrato de locação são os seguintes: nome completo do locatário, nome completo do locador, RG do locatário, RG do locador, endereço do apartamento, número/letra identificador do apartamento, tempo de duração do contrato, objetos com compõem o apartamento, valor-base do aluguel, descrição das regras do condomínio. Os dados do </w:t>
+      </w:r>
+      <w:r>
+        <w:rPr>
+          <w:rFonts w:ascii="Times New Roman" w:hAnsi="Times New Roman"/>
+          <w:b w:val="false"/>
+          <w:bCs w:val="false"/>
+          <w:sz w:val="24"/>
+          <w:szCs w:val="24"/>
+        </w:rPr>
+        <w:t>locador</w:t>
+      </w:r>
+      <w:r>
+        <w:rPr>
+          <w:rFonts w:ascii="Times New Roman" w:hAnsi="Times New Roman"/>
+          <w:b w:val="false"/>
+          <w:bCs w:val="false"/>
+          <w:sz w:val="24"/>
+          <w:szCs w:val="24"/>
+        </w:rPr>
+        <w:t xml:space="preserve"> também devem se salvo, esses dados são de extrema importância para o sistema, tais dados são: nome completo, CPF, RG, comprovante de renda ou fiador, data de nascimento, estado civil, número de telefone, e-mail. Todas essas informações são importantes, pois são a base necessária para o calculo do consumo de energia. Para calcular à energia é preciso que o valor do kilowatts seja informado no sistema, o número inicial do registro e o número final do registro. Deve ser gerado um histórico do consumo do de cada apartamento, com gráficos de projeção.</w:t>
       </w:r>
     </w:p>
     <w:sectPr>

</xml_diff>

<commit_message>
Adição no texto da descrição do AP
</commit_message>
<xml_diff>
--- a/Projeto Raijin_Mini-Mundo.docx
+++ b/Projeto Raijin_Mini-Mundo.docx
@@ -110,27 +110,47 @@
           <w:sz w:val="24"/>
           <w:szCs w:val="24"/>
         </w:rPr>
-        <w:t xml:space="preserve">O projeto Raijn tem como o principal objetivo ajudar o locatário e o locador a controlarem o consumo de energia dos apartamentos. Para realizar essa tarefa é preciso cadastrar os dados do locatário, esses dados são os seguintes: nome completo, RG e CPF, telefone, e-mail. Tais dados são importantes para a construção do contrato de locação. Esse contrato de locação também deve ser salvo no sistema para futuras consultas e para calcular o valor do aluguel mensal de cada apartamento separadamente. Os dados do contrato de locação são os seguintes: nome completo do locatário, nome completo do locador, RG do locatário, RG do locador, endereço do apartamento, número/letra identificador do apartamento, tempo de duração do contrato, objetos com compõem o apartamento, valor-base do aluguel, descrição das regras do condomínio. Os dados do </w:t>
-      </w:r>
-      <w:r>
-        <w:rPr>
-          <w:rFonts w:ascii="Times New Roman" w:hAnsi="Times New Roman"/>
-          <w:b w:val="false"/>
-          <w:bCs w:val="false"/>
-          <w:sz w:val="24"/>
-          <w:szCs w:val="24"/>
-        </w:rPr>
-        <w:t>locador</w:t>
-      </w:r>
-      <w:r>
-        <w:rPr>
-          <w:rFonts w:ascii="Times New Roman" w:hAnsi="Times New Roman"/>
-          <w:b w:val="false"/>
-          <w:bCs w:val="false"/>
-          <w:sz w:val="24"/>
-          <w:szCs w:val="24"/>
-        </w:rPr>
-        <w:t xml:space="preserve"> também devem se salvo, esses dados são de extrema importância para o sistema, tais dados são: nome completo, CPF, RG, comprovante de renda ou fiador, data de nascimento, estado civil, número de telefone, e-mail. Todas essas informações são importantes, pois são a base necessária para o calculo do consumo de energia. Para calcular à energia é preciso que o valor do kilowatts seja informado no sistema, o número inicial do registro e o número final do registro. Deve ser gerado um histórico do consumo do de cada apartamento, com gráficos de projeção.</w:t>
+        <w:t xml:space="preserve">O projeto Raijn tem como o principal objetivo ajudar o locatário e o locador a controlarem o consumo de energia dos apartamentos. Para realizar essa tarefa é preciso cadastrar os dados do locatário, esses dados são os seguintes: nome completo, RG e CPF, telefone, e-mail. Tais dados são importantes para a construção do contrato de locação. Esse contrato de locação também deve ser salvo no sistema para futuras consultas e para calcular o valor do aluguel mensal de cada apartamento separadamente. Os dados do contrato de locação são os seguintes: nome completo do locatário, nome completo do locador, RG do locatário, RG do locador, endereço do apartamento, número/letra identificador do apartamento, tempo de duração do contrato, objetos com compõem o apartamento, valor-base do aluguel, descrição das regras do condomínio. Os dados do locador também devem se salvo, esses dados são de extrema importância para o sistema, tais dados são: nome completo, CPF, RG, comprovante de renda ou fiador, data de nascimento, estado civil, número de telefone, e-mail. Todas essas informações são importantes, pois são a base necessária para o calculo do consumo de energia. Para calcular à energia é preciso que o valor do kilowatts seja informado no sistema, o número inicial do registro e o número final do registro. Deve ser gerado um histórico do consumo do de cada apartamento, com gráficos de projeção. </w:t>
+      </w:r>
+      <w:r>
+        <w:rPr>
+          <w:rFonts w:ascii="Times New Roman" w:hAnsi="Times New Roman"/>
+          <w:b w:val="false"/>
+          <w:bCs w:val="false"/>
+          <w:sz w:val="24"/>
+          <w:szCs w:val="24"/>
+        </w:rPr>
+        <w:t xml:space="preserve">Não se deve esquecer que também é necessário </w:t>
+      </w:r>
+      <w:r>
+        <w:rPr>
+          <w:rFonts w:ascii="Times New Roman" w:hAnsi="Times New Roman"/>
+          <w:b w:val="false"/>
+          <w:bCs w:val="false"/>
+          <w:sz w:val="24"/>
+          <w:szCs w:val="24"/>
+        </w:rPr>
+        <w:t xml:space="preserve">cadastrar os apartamentos, destes deve-se inserir no sistema as seguintes informações: </w:t>
+      </w:r>
+      <w:r>
+        <w:rPr>
+          <w:rFonts w:ascii="Times New Roman" w:hAnsi="Times New Roman"/>
+          <w:b w:val="false"/>
+          <w:bCs w:val="false"/>
+          <w:sz w:val="24"/>
+          <w:szCs w:val="24"/>
+        </w:rPr>
+        <w:t xml:space="preserve">Endereço, número/letra do AP, objetos do AP, </w:t>
+      </w:r>
+      <w:r>
+        <w:rPr>
+          <w:rFonts w:ascii="Times New Roman" w:hAnsi="Times New Roman"/>
+          <w:b w:val="false"/>
+          <w:bCs w:val="false"/>
+          <w:sz w:val="24"/>
+          <w:szCs w:val="24"/>
+        </w:rPr>
+        <w:t>número de cômodos.</w:t>
       </w:r>
     </w:p>
     <w:sectPr>

</xml_diff>